<commit_message>
The detailed design of the software for solving the problem 9.4
</commit_message>
<xml_diff>
--- a/lab09/Report/BMTP-LAB9-Норов.docx
+++ b/lab09/Report/BMTP-LAB9-Норов.docx
@@ -7943,6 +7943,7 @@
         </w:rPr>
         <w:t xml:space="preserve"> </w:t>
       </w:r>
+      <w:proofErr w:type="spellStart"/>
       <w:r>
         <w:rPr>
           <w:szCs w:val="28"/>
@@ -7950,8 +7951,7 @@
         </w:rPr>
         <w:t>sizesh</w:t>
       </w:r>
-      <w:bookmarkStart w:id="0" w:name="_GoBack"/>
-      <w:bookmarkEnd w:id="0"/>
+      <w:proofErr w:type="spellEnd"/>
       <w:r>
         <w:rPr>
           <w:szCs w:val="28"/>
@@ -8685,24 +8685,2262 @@
     </w:p>
     <w:p>
       <w:pPr>
+        <w:contextualSpacing/>
+        <w:jc w:val="both"/>
+        <w:rPr>
+          <w:b/>
+          <w:bCs/>
+          <w:szCs w:val="28"/>
+          <w:lang w:val="ru-RU" w:bidi="ar-DZ"/>
+        </w:rPr>
+      </w:pPr>
+      <w:r>
+        <w:rPr>
+          <w:b/>
+          <w:bCs/>
+          <w:szCs w:val="28"/>
+          <w:lang w:bidi="ar-DZ"/>
+        </w:rPr>
+        <w:t xml:space="preserve">Завдання </w:t>
+      </w:r>
+      <w:r>
+        <w:rPr>
+          <w:b/>
+          <w:bCs/>
+          <w:szCs w:val="28"/>
+          <w:lang w:val="en-US" w:bidi="ar-DZ"/>
+        </w:rPr>
+        <w:t>9.</w:t>
+      </w:r>
+      <w:r>
+        <w:rPr>
+          <w:b/>
+          <w:bCs/>
+          <w:szCs w:val="28"/>
+          <w:lang w:val="ru-RU" w:bidi="ar-DZ"/>
+        </w:rPr>
+        <w:t>4</w:t>
+      </w:r>
+    </w:p>
+    <w:p>
+      <w:pPr>
+        <w:pStyle w:val="a4"/>
+        <w:numPr>
+          <w:ilvl w:val="1"/>
+          <w:numId w:val="1"/>
+        </w:numPr>
+        <w:jc w:val="both"/>
+        <w:rPr>
+          <w:b/>
+          <w:bCs/>
+          <w:szCs w:val="28"/>
+          <w:lang w:bidi="ar-DZ"/>
+        </w:rPr>
+      </w:pPr>
+      <w:r>
+        <w:rPr>
+          <w:b/>
+          <w:bCs/>
+          <w:szCs w:val="28"/>
+          <w:lang w:bidi="ar-DZ"/>
+        </w:rPr>
+        <w:t>Формалізація задачі</w:t>
+      </w:r>
+    </w:p>
+    <w:p>
+      <w:pPr>
+        <w:pStyle w:val="a4"/>
+        <w:numPr>
+          <w:ilvl w:val="2"/>
+          <w:numId w:val="1"/>
+        </w:numPr>
+        <w:jc w:val="both"/>
+        <w:rPr>
+          <w:b/>
+          <w:bCs/>
+          <w:szCs w:val="28"/>
+          <w:lang w:bidi="ar-DZ"/>
+        </w:rPr>
+      </w:pPr>
+      <w:r>
+        <w:rPr>
+          <w:b/>
+          <w:bCs/>
+          <w:szCs w:val="28"/>
+          <w:lang w:bidi="ar-DZ"/>
+        </w:rPr>
+        <w:t>Строга постановка задачі</w:t>
+      </w:r>
+    </w:p>
+    <w:p>
+      <w:pPr>
+        <w:contextualSpacing/>
+        <w:jc w:val="both"/>
+        <w:rPr>
+          <w:szCs w:val="28"/>
+        </w:rPr>
+      </w:pPr>
+      <w:r>
+        <w:rPr>
+          <w:b/>
+          <w:bCs/>
+          <w:szCs w:val="28"/>
+          <w:lang w:bidi="ar-DZ"/>
+        </w:rPr>
+        <w:t xml:space="preserve">          </w:t>
+      </w:r>
+      <w:r>
+        <w:rPr>
+          <w:b/>
+          <w:bCs/>
+          <w:szCs w:val="28"/>
+          <w:lang w:bidi="ar-DZ"/>
+        </w:rPr>
+        <w:t xml:space="preserve">Вихідні данні: </w:t>
+      </w:r>
+      <w:r>
+        <w:rPr>
+          <w:szCs w:val="28"/>
+        </w:rPr>
+        <w:t xml:space="preserve">Результат виконання функції </w:t>
+      </w:r>
+      <w:proofErr w:type="spellStart"/>
+      <w:r>
+        <w:rPr>
+          <w:szCs w:val="28"/>
+          <w:lang w:val="ru-RU"/>
+        </w:rPr>
+        <w:t>wind</w:t>
+      </w:r>
+      <w:proofErr w:type="spellEnd"/>
+      <w:r>
+        <w:rPr>
+          <w:szCs w:val="28"/>
+        </w:rPr>
+        <w:t>_</w:t>
+      </w:r>
+      <w:proofErr w:type="spellStart"/>
+      <w:r>
+        <w:rPr>
+          <w:szCs w:val="28"/>
+          <w:lang w:val="ru-RU"/>
+        </w:rPr>
+        <w:t>speed</w:t>
+      </w:r>
+      <w:proofErr w:type="spellEnd"/>
+      <w:r>
+        <w:rPr>
+          <w:szCs w:val="28"/>
+        </w:rPr>
+        <w:t>,</w:t>
+      </w:r>
+    </w:p>
+    <w:p>
+      <w:pPr>
+        <w:contextualSpacing/>
+        <w:jc w:val="both"/>
+      </w:pPr>
+      <w:r>
+        <w:rPr>
+          <w:szCs w:val="28"/>
+        </w:rPr>
+        <w:tab/>
+      </w:r>
+      <w:r>
+        <w:rPr>
+          <w:szCs w:val="28"/>
+        </w:rPr>
+        <w:tab/>
+      </w:r>
+      <w:r>
+        <w:rPr>
+          <w:szCs w:val="28"/>
+        </w:rPr>
+        <w:tab/>
+        <w:t xml:space="preserve">      </w:t>
+      </w:r>
+      <w:r>
+        <w:rPr>
+          <w:szCs w:val="28"/>
+        </w:rPr>
+        <w:t xml:space="preserve">Результат виконання функції </w:t>
+      </w:r>
+      <w:proofErr w:type="spellStart"/>
+      <w:r>
+        <w:t>Beaufortmark</w:t>
+      </w:r>
+      <w:proofErr w:type="spellEnd"/>
+      <w:r>
+        <w:t xml:space="preserve">, </w:t>
+      </w:r>
+    </w:p>
+    <w:p>
+      <w:pPr>
+        <w:ind w:left="2124"/>
+        <w:contextualSpacing/>
+        <w:jc w:val="both"/>
+      </w:pPr>
+      <w:r>
+        <w:t xml:space="preserve">      </w:t>
+      </w:r>
+      <w:r>
+        <w:rPr>
+          <w:szCs w:val="28"/>
+        </w:rPr>
+        <w:t xml:space="preserve">Результат виконання функції </w:t>
+      </w:r>
+      <w:proofErr w:type="spellStart"/>
+      <w:r>
+        <w:t>Helmetsize</w:t>
+      </w:r>
+      <w:proofErr w:type="spellEnd"/>
+      <w:r>
+        <w:t>,</w:t>
+      </w:r>
+    </w:p>
+    <w:p>
+      <w:pPr>
+        <w:ind w:left="2124"/>
+        <w:contextualSpacing/>
+        <w:jc w:val="both"/>
+        <w:rPr>
+          <w:szCs w:val="28"/>
+        </w:rPr>
+      </w:pPr>
+      <w:r>
+        <w:t xml:space="preserve">      </w:t>
+      </w:r>
+      <w:r>
+        <w:rPr>
+          <w:szCs w:val="28"/>
+        </w:rPr>
+        <w:t xml:space="preserve">Результат виконання функції </w:t>
+      </w:r>
+      <w:proofErr w:type="spellStart"/>
+      <w:r>
+        <w:rPr>
+          <w:szCs w:val="28"/>
+        </w:rPr>
+        <w:t>BinD15</w:t>
+      </w:r>
+      <w:proofErr w:type="spellEnd"/>
+      <w:r>
+        <w:rPr>
+          <w:szCs w:val="28"/>
+        </w:rPr>
+        <w:t>;</w:t>
+      </w:r>
+    </w:p>
+    <w:p>
+      <w:pPr>
+        <w:shd w:val="clear" w:color="auto" w:fill="FFFFFF"/>
+        <w:ind w:firstLine="708"/>
+        <w:jc w:val="both"/>
+        <w:textAlignment w:val="baseline"/>
+        <w:rPr>
+          <w:szCs w:val="28"/>
+        </w:rPr>
+      </w:pPr>
+      <w:r>
+        <w:rPr>
+          <w:b/>
+          <w:bCs/>
+          <w:iCs/>
+          <w:szCs w:val="28"/>
+          <w:lang w:bidi="ar-DZ"/>
+        </w:rPr>
+        <w:t>Вхідні данні:</w:t>
+      </w:r>
+      <w:r>
+        <w:rPr>
+          <w:b/>
+          <w:bCs/>
+          <w:iCs/>
+          <w:szCs w:val="28"/>
+          <w:lang w:bidi="ar-DZ"/>
+        </w:rPr>
+        <w:t xml:space="preserve"> </w:t>
+      </w:r>
+      <w:r>
+        <w:rPr>
+          <w:szCs w:val="28"/>
+          <w:lang w:val="en-US"/>
+        </w:rPr>
+        <w:t>input</w:t>
+      </w:r>
+      <w:r>
+        <w:rPr>
+          <w:szCs w:val="28"/>
+          <w:lang w:bidi="ar-DZ"/>
+        </w:rPr>
+        <w:t xml:space="preserve"> - </w:t>
+      </w:r>
+      <w:r>
+        <w:rPr>
+          <w:szCs w:val="28"/>
+          <w:lang w:bidi="ar-DZ"/>
+        </w:rPr>
+        <w:t>символьний тип</w:t>
+      </w:r>
+      <w:r>
+        <w:rPr>
+          <w:szCs w:val="28"/>
+          <w:lang w:bidi="ar-DZ"/>
+        </w:rPr>
+        <w:t>,</w:t>
+      </w:r>
+      <w:r>
+        <w:rPr>
+          <w:szCs w:val="28"/>
+          <w:lang w:bidi="ar-DZ"/>
+        </w:rPr>
+        <w:t xml:space="preserve"> </w:t>
+      </w:r>
+      <w:r>
+        <w:rPr>
+          <w:szCs w:val="28"/>
+          <w:lang w:val="en-US"/>
+        </w:rPr>
+        <w:t>input</w:t>
+      </w:r>
+      <w:r>
+        <w:rPr>
+          <w:szCs w:val="28"/>
+          <w:lang w:bidi="ar-DZ"/>
+        </w:rPr>
+        <w:t xml:space="preserve"> </w:t>
+      </w:r>
+      <m:oMath>
+        <m:r>
+          <m:rPr>
+            <m:sty m:val="p"/>
+          </m:rPr>
+          <w:rPr>
+            <w:rFonts w:ascii="Cambria Math" w:hAnsi="Cambria Math"/>
+            <w:szCs w:val="28"/>
+          </w:rPr>
+          <m:t>∈</m:t>
+        </m:r>
+      </m:oMath>
+      <w:r>
+        <w:rPr>
+          <w:szCs w:val="28"/>
+        </w:rPr>
+        <w:t>[</w:t>
+      </w:r>
+      <w:r>
+        <w:rPr>
+          <w:szCs w:val="28"/>
+        </w:rPr>
+        <w:t xml:space="preserve">7, 5, 4, 3, </w:t>
+      </w:r>
+      <w:r>
+        <w:rPr>
+          <w:szCs w:val="28"/>
+          <w:lang w:val="en-US"/>
+        </w:rPr>
+        <w:t>t</w:t>
+      </w:r>
+      <w:r>
+        <w:rPr>
+          <w:szCs w:val="28"/>
+        </w:rPr>
+        <w:t xml:space="preserve">, </w:t>
+      </w:r>
+      <w:r>
+        <w:rPr>
+          <w:szCs w:val="28"/>
+          <w:lang w:val="en-US"/>
+        </w:rPr>
+        <w:t>T</w:t>
+      </w:r>
+      <w:r>
+        <w:rPr>
+          <w:szCs w:val="28"/>
+        </w:rPr>
+        <w:t xml:space="preserve">, </w:t>
+      </w:r>
+      <w:r>
+        <w:rPr>
+          <w:szCs w:val="28"/>
+          <w:lang w:val="en-US"/>
+        </w:rPr>
+        <w:t>C</w:t>
+      </w:r>
+      <w:r>
+        <w:rPr>
+          <w:szCs w:val="28"/>
+        </w:rPr>
+        <w:t>]</w:t>
+      </w:r>
+      <w:r>
+        <w:rPr>
+          <w:szCs w:val="28"/>
+        </w:rPr>
+        <w:t>.</w:t>
+      </w:r>
+    </w:p>
+    <w:p>
+      <w:pPr>
+        <w:pStyle w:val="a4"/>
+        <w:numPr>
+          <w:ilvl w:val="2"/>
+          <w:numId w:val="1"/>
+        </w:numPr>
+        <w:shd w:val="clear" w:color="auto" w:fill="FFFFFF"/>
+        <w:textAlignment w:val="baseline"/>
+        <w:rPr>
+          <w:b/>
+          <w:szCs w:val="28"/>
+          <w:lang w:val="ru-RU"/>
+        </w:rPr>
+      </w:pPr>
+      <w:proofErr w:type="spellStart"/>
+      <w:r>
+        <w:rPr>
+          <w:b/>
+          <w:szCs w:val="28"/>
+          <w:lang w:val="ru-RU"/>
+        </w:rPr>
+        <w:t>Створення</w:t>
+      </w:r>
+      <w:proofErr w:type="spellEnd"/>
+      <w:r>
+        <w:rPr>
+          <w:b/>
+          <w:szCs w:val="28"/>
+          <w:lang w:val="ru-RU"/>
+        </w:rPr>
+        <w:t xml:space="preserve"> </w:t>
+      </w:r>
+      <w:proofErr w:type="spellStart"/>
+      <w:r>
+        <w:rPr>
+          <w:b/>
+          <w:szCs w:val="28"/>
+          <w:lang w:val="ru-RU"/>
+        </w:rPr>
+        <w:t>математичної</w:t>
+      </w:r>
+      <w:proofErr w:type="spellEnd"/>
+      <w:r>
+        <w:rPr>
+          <w:b/>
+          <w:szCs w:val="28"/>
+          <w:lang w:val="ru-RU"/>
+        </w:rPr>
+        <w:t xml:space="preserve"> </w:t>
+      </w:r>
+      <w:proofErr w:type="spellStart"/>
+      <w:r>
+        <w:rPr>
+          <w:b/>
+          <w:szCs w:val="28"/>
+          <w:lang w:val="ru-RU"/>
+        </w:rPr>
+        <w:t>моделі</w:t>
+      </w:r>
+      <w:proofErr w:type="spellEnd"/>
+      <w:r>
+        <w:rPr>
+          <w:b/>
+          <w:szCs w:val="28"/>
+          <w:lang w:val="ru-RU"/>
+        </w:rPr>
+        <w:t xml:space="preserve"> </w:t>
+      </w:r>
+      <w:proofErr w:type="spellStart"/>
+      <w:r>
+        <w:rPr>
+          <w:b/>
+          <w:szCs w:val="28"/>
+          <w:lang w:val="ru-RU"/>
+        </w:rPr>
+        <w:t>задачі</w:t>
+      </w:r>
+      <w:proofErr w:type="spellEnd"/>
+      <w:r>
+        <w:rPr>
+          <w:b/>
+          <w:szCs w:val="28"/>
+          <w:lang w:val="en-US"/>
+        </w:rPr>
+        <w:t>:</w:t>
+      </w:r>
+    </w:p>
+    <w:p>
+      <w:pPr>
+        <w:pStyle w:val="a4"/>
+        <w:numPr>
+          <w:ilvl w:val="0"/>
+          <w:numId w:val="8"/>
+        </w:numPr>
+        <w:shd w:val="clear" w:color="auto" w:fill="FFFFFF"/>
+        <w:jc w:val="both"/>
+        <w:textAlignment w:val="baseline"/>
+        <w:rPr>
+          <w:szCs w:val="28"/>
+          <w:lang w:val="ru-RU"/>
+        </w:rPr>
+      </w:pPr>
+      <w:r>
+        <w:rPr>
+          <w:szCs w:val="28"/>
+        </w:rPr>
+        <w:t xml:space="preserve">Якщо </w:t>
+      </w:r>
+      <w:r>
+        <w:rPr>
+          <w:szCs w:val="28"/>
+          <w:lang w:val="en-US"/>
+        </w:rPr>
+        <w:t>input</w:t>
+      </w:r>
+      <w:r>
+        <w:rPr>
+          <w:szCs w:val="28"/>
+          <w:lang w:bidi="ar-DZ"/>
+        </w:rPr>
+        <w:t xml:space="preserve"> </w:t>
+      </w:r>
+      <w:r>
+        <w:rPr>
+          <w:szCs w:val="28"/>
+          <w:lang w:val="ru-RU" w:bidi="ar-DZ"/>
+        </w:rPr>
+        <w:t xml:space="preserve"> </w:t>
+      </w:r>
+      <w:r>
+        <w:rPr>
+          <w:szCs w:val="28"/>
+          <w:lang w:val="ru-RU"/>
+        </w:rPr>
+        <w:t xml:space="preserve">= ‘7’ – </w:t>
+      </w:r>
+      <w:r>
+        <w:t>викликається</w:t>
+      </w:r>
+      <w:r>
+        <w:rPr>
+          <w:szCs w:val="28"/>
+        </w:rPr>
+        <w:t xml:space="preserve"> функцію </w:t>
+      </w:r>
+      <w:proofErr w:type="spellStart"/>
+      <w:r>
+        <w:rPr>
+          <w:szCs w:val="28"/>
+        </w:rPr>
+        <w:t>s_calculation</w:t>
+      </w:r>
+      <w:proofErr w:type="spellEnd"/>
+      <w:r>
+        <w:rPr>
+          <w:szCs w:val="28"/>
+          <w:lang w:val="ru-RU"/>
+        </w:rPr>
+        <w:t>;</w:t>
+      </w:r>
+    </w:p>
+    <w:p>
+      <w:pPr>
+        <w:pStyle w:val="a4"/>
+        <w:numPr>
+          <w:ilvl w:val="0"/>
+          <w:numId w:val="8"/>
+        </w:numPr>
+        <w:shd w:val="clear" w:color="auto" w:fill="FFFFFF"/>
+        <w:jc w:val="both"/>
+        <w:textAlignment w:val="baseline"/>
+        <w:rPr>
+          <w:szCs w:val="28"/>
+          <w:lang w:val="ru-RU"/>
+        </w:rPr>
+      </w:pPr>
+      <w:r>
+        <w:rPr>
+          <w:szCs w:val="28"/>
+        </w:rPr>
+        <w:t xml:space="preserve">Якщо </w:t>
+      </w:r>
+      <w:r>
+        <w:rPr>
+          <w:szCs w:val="28"/>
+          <w:lang w:val="en-US"/>
+        </w:rPr>
+        <w:t>input</w:t>
+      </w:r>
+      <w:r>
+        <w:rPr>
+          <w:szCs w:val="28"/>
+          <w:lang w:bidi="ar-DZ"/>
+        </w:rPr>
+        <w:t xml:space="preserve"> </w:t>
+      </w:r>
+      <w:r>
+        <w:rPr>
+          <w:szCs w:val="28"/>
+          <w:lang w:val="ru-RU" w:bidi="ar-DZ"/>
+        </w:rPr>
+        <w:t xml:space="preserve"> </w:t>
+      </w:r>
+      <w:r>
+        <w:rPr>
+          <w:szCs w:val="28"/>
+          <w:lang w:val="ru-RU"/>
+        </w:rPr>
+        <w:t>= ‘</w:t>
+      </w:r>
+      <w:r>
+        <w:rPr>
+          <w:szCs w:val="28"/>
+          <w:lang w:val="ru-RU"/>
+        </w:rPr>
+        <w:t>5</w:t>
+      </w:r>
+      <w:r>
+        <w:rPr>
+          <w:szCs w:val="28"/>
+          <w:lang w:val="ru-RU"/>
+        </w:rPr>
+        <w:t xml:space="preserve">’ – </w:t>
+      </w:r>
+      <w:r>
+        <w:t>викликається</w:t>
+      </w:r>
+      <w:r>
+        <w:rPr>
+          <w:szCs w:val="28"/>
+        </w:rPr>
+        <w:t xml:space="preserve"> функцію </w:t>
+      </w:r>
+      <w:proofErr w:type="spellStart"/>
+      <w:r>
+        <w:t>Beaufortmark</w:t>
+      </w:r>
+      <w:proofErr w:type="spellEnd"/>
+      <w:r>
+        <w:rPr>
+          <w:szCs w:val="28"/>
+          <w:lang w:val="ru-RU"/>
+        </w:rPr>
+        <w:t>;</w:t>
+      </w:r>
+    </w:p>
+    <w:p>
+      <w:pPr>
+        <w:pStyle w:val="a4"/>
+        <w:numPr>
+          <w:ilvl w:val="0"/>
+          <w:numId w:val="8"/>
+        </w:numPr>
+        <w:shd w:val="clear" w:color="auto" w:fill="FFFFFF"/>
+        <w:jc w:val="both"/>
+        <w:textAlignment w:val="baseline"/>
+        <w:rPr>
+          <w:szCs w:val="28"/>
+          <w:lang w:val="ru-RU"/>
+        </w:rPr>
+      </w:pPr>
+      <w:r>
+        <w:rPr>
+          <w:szCs w:val="28"/>
+        </w:rPr>
+        <w:t xml:space="preserve">Якщо </w:t>
+      </w:r>
+      <w:r>
+        <w:rPr>
+          <w:szCs w:val="28"/>
+          <w:lang w:val="en-US"/>
+        </w:rPr>
+        <w:t>input</w:t>
+      </w:r>
+      <w:r>
+        <w:rPr>
+          <w:szCs w:val="28"/>
+          <w:lang w:bidi="ar-DZ"/>
+        </w:rPr>
+        <w:t xml:space="preserve"> </w:t>
+      </w:r>
+      <w:r>
+        <w:rPr>
+          <w:szCs w:val="28"/>
+          <w:lang w:val="ru-RU" w:bidi="ar-DZ"/>
+        </w:rPr>
+        <w:t xml:space="preserve"> </w:t>
+      </w:r>
+      <w:r>
+        <w:rPr>
+          <w:szCs w:val="28"/>
+          <w:lang w:val="ru-RU"/>
+        </w:rPr>
+        <w:t>= ‘</w:t>
+      </w:r>
+      <w:r>
+        <w:rPr>
+          <w:szCs w:val="28"/>
+          <w:lang w:val="ru-RU"/>
+        </w:rPr>
+        <w:t>4</w:t>
+      </w:r>
+      <w:r>
+        <w:rPr>
+          <w:szCs w:val="28"/>
+          <w:lang w:val="ru-RU"/>
+        </w:rPr>
+        <w:t xml:space="preserve">’ – </w:t>
+      </w:r>
+      <w:r>
+        <w:t>викликається</w:t>
+      </w:r>
+      <w:r>
+        <w:rPr>
+          <w:szCs w:val="28"/>
+        </w:rPr>
+        <w:t xml:space="preserve"> функцію </w:t>
+      </w:r>
+      <w:proofErr w:type="spellStart"/>
+      <w:r>
+        <w:t>Helmetsize</w:t>
+      </w:r>
+      <w:proofErr w:type="spellEnd"/>
+      <w:r>
+        <w:rPr>
+          <w:szCs w:val="28"/>
+          <w:lang w:val="ru-RU"/>
+        </w:rPr>
+        <w:t>;</w:t>
+      </w:r>
+    </w:p>
+    <w:p>
+      <w:pPr>
+        <w:pStyle w:val="a4"/>
+        <w:numPr>
+          <w:ilvl w:val="0"/>
+          <w:numId w:val="8"/>
+        </w:numPr>
+        <w:shd w:val="clear" w:color="auto" w:fill="FFFFFF"/>
+        <w:jc w:val="both"/>
+        <w:textAlignment w:val="baseline"/>
+        <w:rPr>
+          <w:szCs w:val="28"/>
+          <w:lang w:val="ru-RU"/>
+        </w:rPr>
+      </w:pPr>
+      <w:r>
+        <w:rPr>
+          <w:szCs w:val="28"/>
+        </w:rPr>
+        <w:t xml:space="preserve">Якщо </w:t>
+      </w:r>
+      <w:r>
+        <w:rPr>
+          <w:szCs w:val="28"/>
+          <w:lang w:val="en-US"/>
+        </w:rPr>
+        <w:t>input</w:t>
+      </w:r>
+      <w:r>
+        <w:rPr>
+          <w:szCs w:val="28"/>
+          <w:lang w:bidi="ar-DZ"/>
+        </w:rPr>
+        <w:t xml:space="preserve"> </w:t>
+      </w:r>
+      <w:r>
+        <w:rPr>
+          <w:szCs w:val="28"/>
+          <w:lang w:val="ru-RU" w:bidi="ar-DZ"/>
+        </w:rPr>
+        <w:t xml:space="preserve"> </w:t>
+      </w:r>
+      <w:r>
+        <w:rPr>
+          <w:szCs w:val="28"/>
+          <w:lang w:val="ru-RU"/>
+        </w:rPr>
+        <w:t>= ‘</w:t>
+      </w:r>
+      <w:r>
+        <w:rPr>
+          <w:szCs w:val="28"/>
+          <w:lang w:val="ru-RU"/>
+        </w:rPr>
+        <w:t>3</w:t>
+      </w:r>
+      <w:r>
+        <w:rPr>
+          <w:szCs w:val="28"/>
+          <w:lang w:val="ru-RU"/>
+        </w:rPr>
+        <w:t xml:space="preserve">’ – </w:t>
+      </w:r>
+      <w:r>
+        <w:t>викликається</w:t>
+      </w:r>
+      <w:r>
+        <w:rPr>
+          <w:szCs w:val="28"/>
+        </w:rPr>
+        <w:t xml:space="preserve"> функцію </w:t>
+      </w:r>
+      <w:proofErr w:type="spellStart"/>
+      <w:r>
+        <w:rPr>
+          <w:szCs w:val="28"/>
+        </w:rPr>
+        <w:t>BinD15</w:t>
+      </w:r>
+      <w:proofErr w:type="spellEnd"/>
+      <w:r>
+        <w:rPr>
+          <w:szCs w:val="28"/>
+          <w:lang w:val="ru-RU"/>
+        </w:rPr>
+        <w:t>;</w:t>
+      </w:r>
+    </w:p>
+    <w:p>
+      <w:pPr>
+        <w:pStyle w:val="a4"/>
+        <w:numPr>
+          <w:ilvl w:val="0"/>
+          <w:numId w:val="8"/>
+        </w:numPr>
+        <w:shd w:val="clear" w:color="auto" w:fill="FFFFFF"/>
+        <w:jc w:val="both"/>
+        <w:textAlignment w:val="baseline"/>
+        <w:rPr>
+          <w:szCs w:val="28"/>
+          <w:lang w:val="ru-RU"/>
+        </w:rPr>
+      </w:pPr>
+      <w:r>
+        <w:rPr>
+          <w:szCs w:val="28"/>
+        </w:rPr>
+        <w:t xml:space="preserve">Якщо </w:t>
+      </w:r>
+      <w:r>
+        <w:rPr>
+          <w:szCs w:val="28"/>
+          <w:lang w:val="en-US"/>
+        </w:rPr>
+        <w:t>input</w:t>
+      </w:r>
+      <w:r>
+        <w:rPr>
+          <w:szCs w:val="28"/>
+          <w:lang w:bidi="ar-DZ"/>
+        </w:rPr>
+        <w:t xml:space="preserve"> </w:t>
+      </w:r>
+      <w:r>
+        <w:rPr>
+          <w:szCs w:val="28"/>
+          <w:lang w:val="ru-RU" w:bidi="ar-DZ"/>
+        </w:rPr>
+        <w:t xml:space="preserve"> </w:t>
+      </w:r>
+      <w:r>
+        <w:rPr>
+          <w:szCs w:val="28"/>
+          <w:lang w:val="ru-RU"/>
+        </w:rPr>
+        <w:t>= ‘</w:t>
+      </w:r>
+      <w:r>
+        <w:rPr>
+          <w:szCs w:val="28"/>
+          <w:lang w:val="en-US"/>
+        </w:rPr>
+        <w:t>t</w:t>
+      </w:r>
+      <w:r>
+        <w:rPr>
+          <w:szCs w:val="28"/>
+          <w:lang w:val="ru-RU"/>
+        </w:rPr>
+        <w:t xml:space="preserve">’ – </w:t>
+      </w:r>
+      <w:proofErr w:type="spellStart"/>
+      <w:r>
+        <w:rPr>
+          <w:lang w:val="ru-RU"/>
+        </w:rPr>
+        <w:t>вихід</w:t>
+      </w:r>
+      <w:proofErr w:type="spellEnd"/>
+      <w:r>
+        <w:rPr>
+          <w:lang w:val="ru-RU"/>
+        </w:rPr>
+        <w:t xml:space="preserve"> з </w:t>
+      </w:r>
+      <w:proofErr w:type="spellStart"/>
+      <w:r>
+        <w:rPr>
+          <w:lang w:val="ru-RU"/>
+        </w:rPr>
+        <w:t>програми</w:t>
+      </w:r>
+      <w:proofErr w:type="spellEnd"/>
+      <w:r>
+        <w:rPr>
+          <w:szCs w:val="28"/>
+          <w:lang w:val="ru-RU"/>
+        </w:rPr>
+        <w:t>;</w:t>
+      </w:r>
+    </w:p>
+    <w:p>
+      <w:pPr>
+        <w:pStyle w:val="a4"/>
+        <w:numPr>
+          <w:ilvl w:val="0"/>
+          <w:numId w:val="8"/>
+        </w:numPr>
+        <w:shd w:val="clear" w:color="auto" w:fill="FFFFFF"/>
+        <w:jc w:val="both"/>
+        <w:textAlignment w:val="baseline"/>
+        <w:rPr>
+          <w:szCs w:val="28"/>
+          <w:lang w:val="ru-RU"/>
+        </w:rPr>
+      </w:pPr>
+      <w:r>
+        <w:rPr>
+          <w:szCs w:val="28"/>
+        </w:rPr>
+        <w:t xml:space="preserve">Якщо </w:t>
+      </w:r>
+      <w:r>
+        <w:rPr>
+          <w:szCs w:val="28"/>
+          <w:lang w:val="en-US"/>
+        </w:rPr>
+        <w:t>input</w:t>
+      </w:r>
+      <w:r>
+        <w:rPr>
+          <w:szCs w:val="28"/>
+          <w:lang w:bidi="ar-DZ"/>
+        </w:rPr>
+        <w:t xml:space="preserve"> </w:t>
+      </w:r>
+      <w:r>
+        <w:rPr>
+          <w:szCs w:val="28"/>
+          <w:lang w:val="ru-RU" w:bidi="ar-DZ"/>
+        </w:rPr>
+        <w:t xml:space="preserve"> </w:t>
+      </w:r>
+      <w:r>
+        <w:rPr>
+          <w:szCs w:val="28"/>
+          <w:lang w:val="ru-RU"/>
+        </w:rPr>
+        <w:t>= ‘</w:t>
+      </w:r>
+      <w:r>
+        <w:rPr>
+          <w:szCs w:val="28"/>
+          <w:lang w:val="en-US"/>
+        </w:rPr>
+        <w:t>T</w:t>
+      </w:r>
+      <w:r>
+        <w:rPr>
+          <w:szCs w:val="28"/>
+          <w:lang w:val="ru-RU"/>
+        </w:rPr>
+        <w:t xml:space="preserve">’ – </w:t>
+      </w:r>
+      <w:proofErr w:type="spellStart"/>
+      <w:r>
+        <w:rPr>
+          <w:lang w:val="ru-RU"/>
+        </w:rPr>
+        <w:t>вихід</w:t>
+      </w:r>
+      <w:proofErr w:type="spellEnd"/>
+      <w:r>
+        <w:rPr>
+          <w:lang w:val="ru-RU"/>
+        </w:rPr>
+        <w:t xml:space="preserve"> з </w:t>
+      </w:r>
+      <w:proofErr w:type="spellStart"/>
+      <w:r>
+        <w:rPr>
+          <w:lang w:val="ru-RU"/>
+        </w:rPr>
+        <w:t>програми</w:t>
+      </w:r>
+      <w:proofErr w:type="spellEnd"/>
+      <w:r>
+        <w:rPr>
+          <w:szCs w:val="28"/>
+          <w:lang w:val="ru-RU"/>
+        </w:rPr>
+        <w:t>;</w:t>
+      </w:r>
+    </w:p>
+    <w:p>
+      <w:pPr>
+        <w:pStyle w:val="a4"/>
+        <w:numPr>
+          <w:ilvl w:val="0"/>
+          <w:numId w:val="8"/>
+        </w:numPr>
+        <w:shd w:val="clear" w:color="auto" w:fill="FFFFFF"/>
+        <w:jc w:val="both"/>
+        <w:textAlignment w:val="baseline"/>
+        <w:rPr>
+          <w:szCs w:val="28"/>
+          <w:lang w:val="ru-RU"/>
+        </w:rPr>
+      </w:pPr>
+      <w:r>
+        <w:rPr>
+          <w:szCs w:val="28"/>
+        </w:rPr>
+        <w:t xml:space="preserve">Якщо </w:t>
+      </w:r>
+      <w:r>
+        <w:rPr>
+          <w:szCs w:val="28"/>
+          <w:lang w:val="en-US"/>
+        </w:rPr>
+        <w:t>input</w:t>
+      </w:r>
+      <w:r>
+        <w:rPr>
+          <w:szCs w:val="28"/>
+          <w:lang w:bidi="ar-DZ"/>
+        </w:rPr>
+        <w:t xml:space="preserve"> </w:t>
+      </w:r>
+      <w:r>
+        <w:rPr>
+          <w:szCs w:val="28"/>
+          <w:lang w:val="ru-RU" w:bidi="ar-DZ"/>
+        </w:rPr>
+        <w:t xml:space="preserve"> </w:t>
+      </w:r>
+      <w:r>
+        <w:rPr>
+          <w:szCs w:val="28"/>
+          <w:lang w:val="ru-RU"/>
+        </w:rPr>
+        <w:t>= ‘</w:t>
+      </w:r>
+      <w:r>
+        <w:rPr>
+          <w:szCs w:val="28"/>
+          <w:lang w:val="en-US"/>
+        </w:rPr>
+        <w:t>C</w:t>
+      </w:r>
+      <w:r>
+        <w:rPr>
+          <w:szCs w:val="28"/>
+          <w:lang w:val="ru-RU"/>
+        </w:rPr>
+        <w:t xml:space="preserve">’ – </w:t>
+      </w:r>
+      <w:proofErr w:type="spellStart"/>
+      <w:r>
+        <w:rPr>
+          <w:lang w:val="ru-RU"/>
+        </w:rPr>
+        <w:t>вихід</w:t>
+      </w:r>
+      <w:proofErr w:type="spellEnd"/>
+      <w:r>
+        <w:rPr>
+          <w:lang w:val="ru-RU"/>
+        </w:rPr>
+        <w:t xml:space="preserve"> з </w:t>
+      </w:r>
+      <w:proofErr w:type="spellStart"/>
+      <w:r>
+        <w:rPr>
+          <w:lang w:val="ru-RU"/>
+        </w:rPr>
+        <w:t>програми</w:t>
+      </w:r>
+      <w:proofErr w:type="spellEnd"/>
+      <w:r>
+        <w:rPr>
+          <w:szCs w:val="28"/>
+          <w:lang w:val="ru-RU"/>
+        </w:rPr>
+        <w:t>;</w:t>
+      </w:r>
+    </w:p>
+    <w:p>
+      <w:pPr>
+        <w:pStyle w:val="a4"/>
+        <w:numPr>
+          <w:ilvl w:val="2"/>
+          <w:numId w:val="1"/>
+        </w:numPr>
+        <w:shd w:val="clear" w:color="auto" w:fill="FFFFFF"/>
+        <w:textAlignment w:val="baseline"/>
+        <w:rPr>
+          <w:b/>
+          <w:szCs w:val="28"/>
+        </w:rPr>
+      </w:pPr>
+      <w:r>
+        <w:rPr>
+          <w:b/>
+          <w:szCs w:val="28"/>
+        </w:rPr>
+        <w:t>Опис алгоритму вербальним способом:</w:t>
+      </w:r>
+    </w:p>
+    <w:p>
+      <w:pPr>
         <w:pStyle w:val="a4"/>
         <w:shd w:val="clear" w:color="auto" w:fill="FFFFFF"/>
         <w:ind w:left="1565"/>
         <w:textAlignment w:val="baseline"/>
         <w:rPr>
           <w:szCs w:val="28"/>
-          <w:lang w:val="ru-RU"/>
-        </w:rPr>
-      </w:pPr>
-    </w:p>
-    <w:p>
-      <w:pPr>
+        </w:rPr>
+      </w:pPr>
+      <w:r>
+        <w:rPr>
+          <w:b/>
+          <w:szCs w:val="28"/>
+          <w:lang w:val="en-US"/>
+        </w:rPr>
+        <w:t xml:space="preserve">  </w:t>
+      </w:r>
+      <w:r>
+        <w:rPr>
+          <w:szCs w:val="28"/>
+        </w:rPr>
+        <w:t>Початок</w:t>
+      </w:r>
+    </w:p>
+    <w:p>
+      <w:pPr>
+        <w:numPr>
+          <w:ilvl w:val="0"/>
+          <w:numId w:val="9"/>
+        </w:numPr>
+        <w:rPr>
+          <w:szCs w:val="28"/>
+        </w:rPr>
+      </w:pPr>
+      <w:r>
+        <w:rPr>
+          <w:szCs w:val="28"/>
+        </w:rPr>
+        <w:t>Вивести інформацію про розробника</w:t>
+      </w:r>
+      <w:r>
+        <w:rPr>
+          <w:szCs w:val="28"/>
+          <w:lang w:val="en-US"/>
+        </w:rPr>
+        <w:t>;</w:t>
+      </w:r>
+      <w:r>
+        <w:rPr>
+          <w:szCs w:val="28"/>
+          <w:lang w:val="en-US"/>
+        </w:rPr>
+        <w:tab/>
+      </w:r>
+    </w:p>
+    <w:p>
+      <w:pPr>
+        <w:pStyle w:val="a4"/>
+        <w:numPr>
+          <w:ilvl w:val="0"/>
+          <w:numId w:val="9"/>
+        </w:numPr>
         <w:shd w:val="clear" w:color="auto" w:fill="FFFFFF"/>
-        <w:ind w:left="437" w:firstLine="708"/>
-        <w:jc w:val="both"/>
         <w:textAlignment w:val="baseline"/>
         <w:rPr>
           <w:szCs w:val="28"/>
+          <w:lang w:val="ru-RU"/>
+        </w:rPr>
+      </w:pPr>
+      <w:proofErr w:type="spellStart"/>
+      <w:r>
+        <w:rPr>
+          <w:szCs w:val="28"/>
+          <w:lang w:val="ru-RU"/>
+        </w:rPr>
+        <w:t>Задати</w:t>
+      </w:r>
+      <w:proofErr w:type="spellEnd"/>
+      <w:r>
+        <w:rPr>
+          <w:szCs w:val="28"/>
+          <w:lang w:val="ru-RU"/>
+        </w:rPr>
+        <w:t xml:space="preserve"> </w:t>
+      </w:r>
+      <w:r>
+        <w:rPr>
+          <w:szCs w:val="28"/>
+          <w:lang w:val="en-US"/>
+        </w:rPr>
+        <w:t>input</w:t>
+      </w:r>
+      <w:r>
+        <w:rPr>
+          <w:szCs w:val="28"/>
+          <w:lang w:val="en-US"/>
+        </w:rPr>
+        <w:t>;</w:t>
+      </w:r>
+    </w:p>
+    <w:p>
+      <w:pPr>
+        <w:pStyle w:val="a4"/>
+        <w:numPr>
+          <w:ilvl w:val="0"/>
+          <w:numId w:val="9"/>
+        </w:numPr>
+        <w:shd w:val="clear" w:color="auto" w:fill="FFFFFF"/>
+        <w:textAlignment w:val="baseline"/>
+        <w:rPr>
+          <w:szCs w:val="28"/>
+          <w:lang w:val="ru-RU"/>
+        </w:rPr>
+      </w:pPr>
+      <w:r>
+        <w:rPr>
+          <w:szCs w:val="28"/>
+        </w:rPr>
+        <w:t xml:space="preserve">Якщо </w:t>
+      </w:r>
+      <w:proofErr w:type="spellStart"/>
+      <w:r>
+        <w:rPr>
+          <w:szCs w:val="28"/>
+        </w:rPr>
+        <w:t>input</w:t>
+      </w:r>
+      <w:proofErr w:type="spellEnd"/>
+      <w:r>
+        <w:rPr>
+          <w:szCs w:val="28"/>
+        </w:rPr>
+        <w:t xml:space="preserve"> = ‘</w:t>
+      </w:r>
+      <w:r>
+        <w:rPr>
+          <w:szCs w:val="28"/>
+          <w:lang w:val="ru-RU"/>
+        </w:rPr>
+        <w:t>7</w:t>
+      </w:r>
+      <w:r>
+        <w:rPr>
+          <w:szCs w:val="28"/>
+        </w:rPr>
+        <w:t>’</w:t>
+      </w:r>
+      <w:r>
+        <w:rPr>
+          <w:szCs w:val="28"/>
+        </w:rPr>
+        <w:t>, то перейти на крок 4</w:t>
+      </w:r>
+      <w:r>
+        <w:rPr>
+          <w:szCs w:val="28"/>
+          <w:lang w:val="ru-RU"/>
+        </w:rPr>
+        <w:t>;</w:t>
+      </w:r>
+    </w:p>
+    <w:p>
+      <w:pPr>
+        <w:pStyle w:val="a4"/>
+        <w:numPr>
+          <w:ilvl w:val="0"/>
+          <w:numId w:val="9"/>
+        </w:numPr>
+        <w:shd w:val="clear" w:color="auto" w:fill="FFFFFF"/>
+        <w:textAlignment w:val="baseline"/>
+        <w:rPr>
+          <w:szCs w:val="28"/>
+          <w:lang w:val="ru-RU"/>
+        </w:rPr>
+      </w:pPr>
+      <w:proofErr w:type="spellStart"/>
+      <w:r>
+        <w:rPr>
+          <w:szCs w:val="28"/>
+          <w:lang w:val="ru-RU"/>
+        </w:rPr>
+        <w:t>Задати</w:t>
+      </w:r>
+      <w:proofErr w:type="spellEnd"/>
+      <w:r>
+        <w:rPr>
+          <w:szCs w:val="28"/>
+          <w:lang w:val="ru-RU"/>
+        </w:rPr>
+        <w:t xml:space="preserve"> </w:t>
+      </w:r>
+      <w:r>
+        <w:rPr>
+          <w:szCs w:val="28"/>
+          <w:lang w:val="en-US"/>
+        </w:rPr>
+        <w:t>x, y, z;</w:t>
+      </w:r>
+    </w:p>
+    <w:p>
+      <w:pPr>
+        <w:pStyle w:val="a4"/>
+        <w:numPr>
+          <w:ilvl w:val="0"/>
+          <w:numId w:val="9"/>
+        </w:numPr>
+        <w:jc w:val="both"/>
+        <w:rPr>
+          <w:szCs w:val="28"/>
+        </w:rPr>
+      </w:pPr>
+      <w:r>
+        <w:rPr>
+          <w:szCs w:val="28"/>
+        </w:rPr>
+        <w:lastRenderedPageBreak/>
+        <w:t>Виклика</w:t>
+      </w:r>
+      <w:proofErr w:type="spellStart"/>
+      <w:r>
+        <w:rPr>
+          <w:szCs w:val="28"/>
+          <w:lang w:val="ru-RU"/>
+        </w:rPr>
+        <w:t>ти</w:t>
+      </w:r>
+      <w:proofErr w:type="spellEnd"/>
+      <w:r>
+        <w:rPr>
+          <w:szCs w:val="28"/>
+        </w:rPr>
+        <w:t xml:space="preserve"> функці</w:t>
+      </w:r>
+      <w:r>
+        <w:rPr>
+          <w:szCs w:val="28"/>
+        </w:rPr>
+        <w:t>ю</w:t>
+      </w:r>
+      <w:r>
+        <w:rPr>
+          <w:szCs w:val="28"/>
+        </w:rPr>
+        <w:t xml:space="preserve"> </w:t>
+      </w:r>
+      <w:proofErr w:type="spellStart"/>
+      <w:r>
+        <w:rPr>
+          <w:szCs w:val="28"/>
+        </w:rPr>
+        <w:t>s_calculation</w:t>
+      </w:r>
+      <w:proofErr w:type="spellEnd"/>
+      <w:r>
+        <w:rPr>
+          <w:szCs w:val="28"/>
+          <w:lang w:val="en-US"/>
+        </w:rPr>
+        <w:t>;</w:t>
+      </w:r>
+    </w:p>
+    <w:p>
+      <w:pPr>
+        <w:pStyle w:val="a4"/>
+        <w:numPr>
+          <w:ilvl w:val="0"/>
+          <w:numId w:val="9"/>
+        </w:numPr>
+        <w:shd w:val="clear" w:color="auto" w:fill="FFFFFF"/>
+        <w:textAlignment w:val="baseline"/>
+        <w:rPr>
+          <w:szCs w:val="28"/>
+          <w:lang w:val="ru-RU"/>
+        </w:rPr>
+      </w:pPr>
+      <w:r>
+        <w:rPr>
+          <w:szCs w:val="28"/>
+          <w:lang w:val="ru-RU"/>
+        </w:rPr>
+        <w:t xml:space="preserve">Перейти на </w:t>
+      </w:r>
+      <w:proofErr w:type="spellStart"/>
+      <w:r>
+        <w:rPr>
+          <w:szCs w:val="28"/>
+          <w:lang w:val="ru-RU"/>
+        </w:rPr>
+        <w:t>крок</w:t>
+      </w:r>
+      <w:proofErr w:type="spellEnd"/>
+      <w:r>
+        <w:rPr>
+          <w:szCs w:val="28"/>
+          <w:lang w:val="ru-RU"/>
+        </w:rPr>
+        <w:t xml:space="preserve"> 2</w:t>
+      </w:r>
+      <w:r>
+        <w:rPr>
+          <w:szCs w:val="28"/>
+          <w:lang w:val="ru-RU"/>
+        </w:rPr>
+        <w:t>;</w:t>
+      </w:r>
+    </w:p>
+    <w:p>
+      <w:pPr>
+        <w:pStyle w:val="a4"/>
+        <w:numPr>
+          <w:ilvl w:val="0"/>
+          <w:numId w:val="9"/>
+        </w:numPr>
+        <w:shd w:val="clear" w:color="auto" w:fill="FFFFFF"/>
+        <w:textAlignment w:val="baseline"/>
+        <w:rPr>
+          <w:szCs w:val="28"/>
+          <w:lang w:val="ru-RU"/>
+        </w:rPr>
+      </w:pPr>
+      <w:r>
+        <w:rPr>
+          <w:szCs w:val="28"/>
+        </w:rPr>
+        <w:t xml:space="preserve">Якщо </w:t>
+      </w:r>
+      <w:proofErr w:type="spellStart"/>
+      <w:r>
+        <w:rPr>
+          <w:szCs w:val="28"/>
+        </w:rPr>
+        <w:t>input</w:t>
+      </w:r>
+      <w:proofErr w:type="spellEnd"/>
+      <w:r>
+        <w:rPr>
+          <w:szCs w:val="28"/>
+        </w:rPr>
+        <w:t xml:space="preserve"> == ‘</w:t>
+      </w:r>
+      <w:r>
+        <w:rPr>
+          <w:szCs w:val="28"/>
+          <w:lang w:val="ru-RU"/>
+        </w:rPr>
+        <w:t>5</w:t>
+      </w:r>
+      <w:r>
+        <w:rPr>
+          <w:szCs w:val="28"/>
+        </w:rPr>
+        <w:t xml:space="preserve">’, то перейти на крок </w:t>
+      </w:r>
+      <w:r>
+        <w:rPr>
+          <w:szCs w:val="28"/>
+          <w:lang w:val="ru-RU"/>
+        </w:rPr>
+        <w:t>8</w:t>
+      </w:r>
+      <w:r>
+        <w:rPr>
+          <w:szCs w:val="28"/>
+          <w:lang w:val="ru-RU"/>
+        </w:rPr>
+        <w:t>;</w:t>
+      </w:r>
+    </w:p>
+    <w:p>
+      <w:pPr>
+        <w:pStyle w:val="a4"/>
+        <w:numPr>
+          <w:ilvl w:val="0"/>
+          <w:numId w:val="9"/>
+        </w:numPr>
+        <w:shd w:val="clear" w:color="auto" w:fill="FFFFFF"/>
+        <w:textAlignment w:val="baseline"/>
+        <w:rPr>
+          <w:szCs w:val="28"/>
+          <w:lang w:val="ru-RU"/>
+        </w:rPr>
+      </w:pPr>
+      <w:proofErr w:type="spellStart"/>
+      <w:r>
+        <w:rPr>
+          <w:szCs w:val="28"/>
+          <w:lang w:val="ru-RU"/>
+        </w:rPr>
+        <w:t>Задати</w:t>
+      </w:r>
+      <w:proofErr w:type="spellEnd"/>
+      <w:r>
+        <w:rPr>
+          <w:szCs w:val="28"/>
+          <w:lang w:val="ru-RU"/>
+        </w:rPr>
+        <w:t xml:space="preserve"> </w:t>
+      </w:r>
+      <w:r>
+        <w:rPr>
+          <w:szCs w:val="28"/>
+          <w:lang w:val="en-US"/>
+        </w:rPr>
+        <w:t>W;</w:t>
+      </w:r>
+    </w:p>
+    <w:p>
+      <w:pPr>
+        <w:pStyle w:val="a4"/>
+        <w:numPr>
+          <w:ilvl w:val="0"/>
+          <w:numId w:val="9"/>
+        </w:numPr>
+        <w:jc w:val="both"/>
+        <w:rPr>
+          <w:szCs w:val="28"/>
+        </w:rPr>
+      </w:pPr>
+      <w:r>
+        <w:rPr>
+          <w:szCs w:val="28"/>
+        </w:rPr>
+        <w:t>Виклика</w:t>
+      </w:r>
+      <w:proofErr w:type="spellStart"/>
+      <w:r>
+        <w:rPr>
+          <w:szCs w:val="28"/>
+          <w:lang w:val="ru-RU"/>
+        </w:rPr>
+        <w:t>ти</w:t>
+      </w:r>
+      <w:proofErr w:type="spellEnd"/>
+      <w:r>
+        <w:rPr>
+          <w:szCs w:val="28"/>
+        </w:rPr>
+        <w:t xml:space="preserve"> функці</w:t>
+      </w:r>
+      <w:r>
+        <w:rPr>
+          <w:szCs w:val="28"/>
+        </w:rPr>
+        <w:t>ю</w:t>
+      </w:r>
+      <w:r>
+        <w:rPr>
+          <w:szCs w:val="28"/>
+        </w:rPr>
+        <w:t xml:space="preserve"> </w:t>
+      </w:r>
+      <w:proofErr w:type="spellStart"/>
+      <w:r>
+        <w:t>Beaufortmark</w:t>
+      </w:r>
+      <w:proofErr w:type="spellEnd"/>
+      <w:r>
+        <w:rPr>
+          <w:szCs w:val="28"/>
+          <w:lang w:val="en-US"/>
+        </w:rPr>
+        <w:t>;</w:t>
+      </w:r>
+    </w:p>
+    <w:p>
+      <w:pPr>
+        <w:pStyle w:val="a4"/>
+        <w:numPr>
+          <w:ilvl w:val="0"/>
+          <w:numId w:val="9"/>
+        </w:numPr>
+        <w:shd w:val="clear" w:color="auto" w:fill="FFFFFF"/>
+        <w:textAlignment w:val="baseline"/>
+        <w:rPr>
+          <w:szCs w:val="28"/>
+          <w:lang w:val="ru-RU"/>
+        </w:rPr>
+      </w:pPr>
+      <w:r>
+        <w:rPr>
+          <w:szCs w:val="28"/>
+          <w:lang w:val="ru-RU"/>
+        </w:rPr>
+        <w:t xml:space="preserve">Перейти на </w:t>
+      </w:r>
+      <w:proofErr w:type="spellStart"/>
+      <w:r>
+        <w:rPr>
+          <w:szCs w:val="28"/>
+          <w:lang w:val="ru-RU"/>
+        </w:rPr>
+        <w:t>крок</w:t>
+      </w:r>
+      <w:proofErr w:type="spellEnd"/>
+      <w:r>
+        <w:rPr>
+          <w:szCs w:val="28"/>
+          <w:lang w:val="ru-RU"/>
+        </w:rPr>
+        <w:t xml:space="preserve"> 2</w:t>
+      </w:r>
+      <w:r>
+        <w:rPr>
+          <w:szCs w:val="28"/>
+          <w:lang w:val="ru-RU"/>
+        </w:rPr>
+        <w:t>;</w:t>
+      </w:r>
+    </w:p>
+    <w:p>
+      <w:pPr>
+        <w:pStyle w:val="a4"/>
+        <w:numPr>
+          <w:ilvl w:val="0"/>
+          <w:numId w:val="9"/>
+        </w:numPr>
+        <w:shd w:val="clear" w:color="auto" w:fill="FFFFFF"/>
+        <w:textAlignment w:val="baseline"/>
+        <w:rPr>
+          <w:szCs w:val="28"/>
+          <w:lang w:val="ru-RU"/>
+        </w:rPr>
+      </w:pPr>
+      <w:r>
+        <w:rPr>
+          <w:szCs w:val="28"/>
+        </w:rPr>
+        <w:t xml:space="preserve">Якщо </w:t>
+      </w:r>
+      <w:proofErr w:type="spellStart"/>
+      <w:r>
+        <w:rPr>
+          <w:szCs w:val="28"/>
+        </w:rPr>
+        <w:t>input</w:t>
+      </w:r>
+      <w:proofErr w:type="spellEnd"/>
+      <w:r>
+        <w:rPr>
+          <w:szCs w:val="28"/>
+        </w:rPr>
+        <w:t xml:space="preserve"> == ‘</w:t>
+      </w:r>
+      <w:r>
+        <w:rPr>
+          <w:szCs w:val="28"/>
+          <w:lang w:val="ru-RU"/>
+        </w:rPr>
+        <w:t>4</w:t>
+      </w:r>
+      <w:r>
+        <w:rPr>
+          <w:szCs w:val="28"/>
+        </w:rPr>
+        <w:t xml:space="preserve">’, то перейти на крок </w:t>
+      </w:r>
+      <w:r>
+        <w:rPr>
+          <w:szCs w:val="28"/>
+          <w:lang w:val="ru-RU"/>
+        </w:rPr>
+        <w:t>12</w:t>
+      </w:r>
+      <w:r>
+        <w:rPr>
+          <w:szCs w:val="28"/>
+          <w:lang w:val="ru-RU"/>
+        </w:rPr>
+        <w:t>;</w:t>
+      </w:r>
+    </w:p>
+    <w:p>
+      <w:pPr>
+        <w:pStyle w:val="a4"/>
+        <w:numPr>
+          <w:ilvl w:val="0"/>
+          <w:numId w:val="9"/>
+        </w:numPr>
+        <w:shd w:val="clear" w:color="auto" w:fill="FFFFFF"/>
+        <w:textAlignment w:val="baseline"/>
+        <w:rPr>
+          <w:szCs w:val="28"/>
+          <w:lang w:val="ru-RU"/>
+        </w:rPr>
+      </w:pPr>
+      <w:proofErr w:type="spellStart"/>
+      <w:r>
+        <w:rPr>
+          <w:szCs w:val="28"/>
+          <w:lang w:val="ru-RU"/>
+        </w:rPr>
+        <w:t>Задати</w:t>
+      </w:r>
+      <w:proofErr w:type="spellEnd"/>
+      <w:r>
+        <w:rPr>
+          <w:szCs w:val="28"/>
+          <w:lang w:val="en-US"/>
+        </w:rPr>
+        <w:t xml:space="preserve"> </w:t>
+      </w:r>
+      <w:r>
+        <w:rPr>
+          <w:szCs w:val="28"/>
+          <w:lang w:val="en-US"/>
+        </w:rPr>
+        <w:t>length</w:t>
+      </w:r>
+      <w:r>
+        <w:rPr>
+          <w:szCs w:val="28"/>
+          <w:lang w:val="ru-RU"/>
+        </w:rPr>
+        <w:t>;</w:t>
+      </w:r>
+    </w:p>
+    <w:p>
+      <w:pPr>
+        <w:pStyle w:val="a4"/>
+        <w:numPr>
+          <w:ilvl w:val="0"/>
+          <w:numId w:val="9"/>
+        </w:numPr>
+        <w:shd w:val="clear" w:color="auto" w:fill="FFFFFF"/>
+        <w:textAlignment w:val="baseline"/>
+        <w:rPr>
+          <w:szCs w:val="28"/>
+          <w:lang w:val="ru-RU"/>
+        </w:rPr>
+      </w:pPr>
+      <w:r>
+        <w:rPr>
+          <w:szCs w:val="28"/>
+        </w:rPr>
+        <w:t>Виклика</w:t>
+      </w:r>
+      <w:proofErr w:type="spellStart"/>
+      <w:r>
+        <w:rPr>
+          <w:szCs w:val="28"/>
+          <w:lang w:val="ru-RU"/>
+        </w:rPr>
+        <w:t>ти</w:t>
+      </w:r>
+      <w:proofErr w:type="spellEnd"/>
+      <w:r>
+        <w:rPr>
+          <w:szCs w:val="28"/>
+        </w:rPr>
+        <w:t xml:space="preserve"> функці</w:t>
+      </w:r>
+      <w:r>
+        <w:rPr>
+          <w:szCs w:val="28"/>
+        </w:rPr>
+        <w:t>ю</w:t>
+      </w:r>
+      <w:r>
+        <w:rPr>
+          <w:szCs w:val="28"/>
+          <w:lang w:val="ru-RU"/>
+        </w:rPr>
+        <w:t xml:space="preserve"> </w:t>
+      </w:r>
+      <w:proofErr w:type="spellStart"/>
+      <w:r>
+        <w:t>Helmetsize</w:t>
+      </w:r>
+      <w:proofErr w:type="spellEnd"/>
+      <w:r>
+        <w:rPr>
+          <w:szCs w:val="28"/>
+          <w:lang w:val="en-US"/>
+        </w:rPr>
+        <w:t>;</w:t>
+      </w:r>
+    </w:p>
+    <w:p>
+      <w:pPr>
+        <w:pStyle w:val="a4"/>
+        <w:numPr>
+          <w:ilvl w:val="0"/>
+          <w:numId w:val="9"/>
+        </w:numPr>
+        <w:shd w:val="clear" w:color="auto" w:fill="FFFFFF"/>
+        <w:textAlignment w:val="baseline"/>
+        <w:rPr>
+          <w:szCs w:val="28"/>
+          <w:lang w:val="ru-RU"/>
+        </w:rPr>
+      </w:pPr>
+      <w:r>
+        <w:rPr>
+          <w:szCs w:val="28"/>
+          <w:lang w:val="ru-RU"/>
+        </w:rPr>
+        <w:t xml:space="preserve">Перейти на </w:t>
+      </w:r>
+      <w:proofErr w:type="spellStart"/>
+      <w:r>
+        <w:rPr>
+          <w:szCs w:val="28"/>
+          <w:lang w:val="ru-RU"/>
+        </w:rPr>
+        <w:t>крок</w:t>
+      </w:r>
+      <w:proofErr w:type="spellEnd"/>
+      <w:r>
+        <w:rPr>
+          <w:szCs w:val="28"/>
+          <w:lang w:val="ru-RU"/>
+        </w:rPr>
+        <w:t xml:space="preserve"> 2</w:t>
+      </w:r>
+      <w:r>
+        <w:rPr>
+          <w:szCs w:val="28"/>
+          <w:lang w:val="ru-RU"/>
+        </w:rPr>
+        <w:t>;</w:t>
+      </w:r>
+    </w:p>
+    <w:p>
+      <w:pPr>
+        <w:pStyle w:val="a4"/>
+        <w:numPr>
+          <w:ilvl w:val="0"/>
+          <w:numId w:val="9"/>
+        </w:numPr>
+        <w:shd w:val="clear" w:color="auto" w:fill="FFFFFF"/>
+        <w:textAlignment w:val="baseline"/>
+        <w:rPr>
+          <w:szCs w:val="28"/>
+          <w:lang w:val="ru-RU"/>
+        </w:rPr>
+      </w:pPr>
+      <w:r>
+        <w:rPr>
+          <w:szCs w:val="28"/>
+        </w:rPr>
+        <w:t xml:space="preserve">Якщо </w:t>
+      </w:r>
+      <w:proofErr w:type="spellStart"/>
+      <w:r>
+        <w:rPr>
+          <w:szCs w:val="28"/>
+        </w:rPr>
+        <w:t>input</w:t>
+      </w:r>
+      <w:proofErr w:type="spellEnd"/>
+      <w:r>
+        <w:rPr>
+          <w:szCs w:val="28"/>
+        </w:rPr>
+        <w:t xml:space="preserve"> == ‘</w:t>
+      </w:r>
+      <w:r>
+        <w:rPr>
+          <w:szCs w:val="28"/>
+          <w:lang w:val="ru-RU"/>
+        </w:rPr>
+        <w:t>4</w:t>
+      </w:r>
+      <w:r>
+        <w:rPr>
+          <w:szCs w:val="28"/>
+        </w:rPr>
+        <w:t xml:space="preserve">’, то перейти на крок </w:t>
+      </w:r>
+      <w:r>
+        <w:rPr>
+          <w:szCs w:val="28"/>
+          <w:lang w:val="ru-RU"/>
+        </w:rPr>
+        <w:t>16</w:t>
+      </w:r>
+      <w:r>
+        <w:rPr>
+          <w:szCs w:val="28"/>
+          <w:lang w:val="ru-RU"/>
+        </w:rPr>
+        <w:t>;</w:t>
+      </w:r>
+    </w:p>
+    <w:p>
+      <w:pPr>
+        <w:pStyle w:val="a4"/>
+        <w:numPr>
+          <w:ilvl w:val="0"/>
+          <w:numId w:val="9"/>
+        </w:numPr>
+        <w:shd w:val="clear" w:color="auto" w:fill="FFFFFF"/>
+        <w:textAlignment w:val="baseline"/>
+        <w:rPr>
+          <w:szCs w:val="28"/>
+          <w:lang w:val="ru-RU"/>
+        </w:rPr>
+      </w:pPr>
+      <w:r>
+        <w:rPr>
+          <w:szCs w:val="28"/>
+        </w:rPr>
+        <w:t xml:space="preserve">Задати </w:t>
+      </w:r>
+      <w:r>
+        <w:rPr>
+          <w:szCs w:val="28"/>
+          <w:lang w:val="en-US"/>
+        </w:rPr>
+        <w:t>N;</w:t>
+      </w:r>
+    </w:p>
+    <w:p>
+      <w:pPr>
+        <w:pStyle w:val="a4"/>
+        <w:numPr>
+          <w:ilvl w:val="0"/>
+          <w:numId w:val="9"/>
+        </w:numPr>
+        <w:shd w:val="clear" w:color="auto" w:fill="FFFFFF"/>
+        <w:textAlignment w:val="baseline"/>
+        <w:rPr>
+          <w:szCs w:val="28"/>
+          <w:lang w:val="ru-RU"/>
+        </w:rPr>
+      </w:pPr>
+      <w:r>
+        <w:rPr>
+          <w:szCs w:val="28"/>
+        </w:rPr>
+        <w:t>Виклика</w:t>
+      </w:r>
+      <w:proofErr w:type="spellStart"/>
+      <w:r>
+        <w:rPr>
+          <w:szCs w:val="28"/>
+          <w:lang w:val="ru-RU"/>
+        </w:rPr>
+        <w:t>ти</w:t>
+      </w:r>
+      <w:proofErr w:type="spellEnd"/>
+      <w:r>
+        <w:rPr>
+          <w:szCs w:val="28"/>
+        </w:rPr>
+        <w:t xml:space="preserve"> функці</w:t>
+      </w:r>
+      <w:r>
+        <w:rPr>
+          <w:szCs w:val="28"/>
+        </w:rPr>
+        <w:t>ю</w:t>
+      </w:r>
+      <w:r>
+        <w:rPr>
+          <w:szCs w:val="28"/>
+          <w:lang w:val="en-US"/>
+        </w:rPr>
+        <w:t xml:space="preserve"> </w:t>
+      </w:r>
+      <w:proofErr w:type="spellStart"/>
+      <w:r>
+        <w:rPr>
+          <w:szCs w:val="28"/>
+        </w:rPr>
+        <w:t>BinD15</w:t>
+      </w:r>
+      <w:proofErr w:type="spellEnd"/>
+      <w:r>
+        <w:rPr>
+          <w:szCs w:val="28"/>
+          <w:lang w:val="en-US"/>
+        </w:rPr>
+        <w:t>;</w:t>
+      </w:r>
+    </w:p>
+    <w:p>
+      <w:pPr>
+        <w:pStyle w:val="a4"/>
+        <w:numPr>
+          <w:ilvl w:val="0"/>
+          <w:numId w:val="9"/>
+        </w:numPr>
+        <w:shd w:val="clear" w:color="auto" w:fill="FFFFFF"/>
+        <w:textAlignment w:val="baseline"/>
+        <w:rPr>
+          <w:szCs w:val="28"/>
+          <w:lang w:val="ru-RU"/>
+        </w:rPr>
+      </w:pPr>
+      <w:r>
+        <w:rPr>
+          <w:szCs w:val="28"/>
+          <w:lang w:val="ru-RU"/>
+        </w:rPr>
+        <w:t xml:space="preserve">Перейти на </w:t>
+      </w:r>
+      <w:proofErr w:type="spellStart"/>
+      <w:r>
+        <w:rPr>
+          <w:szCs w:val="28"/>
+          <w:lang w:val="ru-RU"/>
+        </w:rPr>
+        <w:t>крок</w:t>
+      </w:r>
+      <w:proofErr w:type="spellEnd"/>
+      <w:r>
+        <w:rPr>
+          <w:szCs w:val="28"/>
+          <w:lang w:val="ru-RU"/>
+        </w:rPr>
+        <w:t xml:space="preserve"> 2</w:t>
+      </w:r>
+      <w:r>
+        <w:rPr>
+          <w:szCs w:val="28"/>
+          <w:lang w:val="ru-RU"/>
+        </w:rPr>
+        <w:t>;</w:t>
+      </w:r>
+    </w:p>
+    <w:p>
+      <w:pPr>
+        <w:pStyle w:val="a4"/>
+        <w:numPr>
+          <w:ilvl w:val="0"/>
+          <w:numId w:val="9"/>
+        </w:numPr>
+        <w:shd w:val="clear" w:color="auto" w:fill="FFFFFF"/>
+        <w:textAlignment w:val="baseline"/>
+        <w:rPr>
+          <w:szCs w:val="28"/>
+          <w:lang w:val="ru-RU"/>
+        </w:rPr>
+      </w:pPr>
+      <w:r>
+        <w:rPr>
+          <w:szCs w:val="28"/>
+        </w:rPr>
+        <w:t xml:space="preserve">Якщо </w:t>
+      </w:r>
+      <w:proofErr w:type="spellStart"/>
+      <w:r>
+        <w:rPr>
+          <w:szCs w:val="28"/>
+        </w:rPr>
+        <w:t>input</w:t>
+      </w:r>
+      <w:proofErr w:type="spellEnd"/>
+      <w:r>
+        <w:rPr>
+          <w:szCs w:val="28"/>
+        </w:rPr>
+        <w:t xml:space="preserve"> == '</w:t>
+      </w:r>
+      <w:r>
+        <w:rPr>
+          <w:szCs w:val="28"/>
+          <w:lang w:val="en-US"/>
+        </w:rPr>
+        <w:t>t</w:t>
+      </w:r>
+      <w:r>
+        <w:rPr>
+          <w:szCs w:val="28"/>
+        </w:rPr>
+        <w:t>', або</w:t>
+      </w:r>
+      <w:r>
+        <w:rPr>
+          <w:szCs w:val="28"/>
+        </w:rPr>
+        <w:t xml:space="preserve"> </w:t>
+      </w:r>
+      <w:proofErr w:type="spellStart"/>
+      <w:r>
+        <w:rPr>
+          <w:szCs w:val="28"/>
+        </w:rPr>
+        <w:t>input</w:t>
+      </w:r>
+      <w:proofErr w:type="spellEnd"/>
+      <w:r>
+        <w:rPr>
+          <w:szCs w:val="28"/>
+        </w:rPr>
+        <w:t xml:space="preserve"> == '</w:t>
+      </w:r>
+      <w:r>
+        <w:rPr>
+          <w:szCs w:val="28"/>
+          <w:lang w:val="en-US"/>
+        </w:rPr>
+        <w:t>T</w:t>
+      </w:r>
+      <w:r>
+        <w:rPr>
+          <w:szCs w:val="28"/>
+        </w:rPr>
+        <w:t xml:space="preserve">' </w:t>
+      </w:r>
+      <w:r>
+        <w:rPr>
+          <w:szCs w:val="28"/>
+        </w:rPr>
+        <w:t>, або</w:t>
+      </w:r>
+      <w:r>
+        <w:rPr>
+          <w:szCs w:val="28"/>
+        </w:rPr>
+        <w:t xml:space="preserve"> </w:t>
+      </w:r>
+      <w:proofErr w:type="spellStart"/>
+      <w:r>
+        <w:rPr>
+          <w:szCs w:val="28"/>
+        </w:rPr>
+        <w:t>input</w:t>
+      </w:r>
+      <w:proofErr w:type="spellEnd"/>
+      <w:r>
+        <w:rPr>
+          <w:szCs w:val="28"/>
+        </w:rPr>
+        <w:t xml:space="preserve"> </w:t>
+      </w:r>
+      <w:r>
+        <w:rPr>
+          <w:szCs w:val="28"/>
+        </w:rPr>
+        <w:t>=</w:t>
+      </w:r>
+      <w:r>
+        <w:rPr>
+          <w:szCs w:val="28"/>
+        </w:rPr>
+        <w:t>=</w:t>
+      </w:r>
+      <w:r>
+        <w:rPr>
+          <w:szCs w:val="28"/>
+        </w:rPr>
+        <w:t xml:space="preserve"> '</w:t>
+      </w:r>
+      <w:r>
+        <w:rPr>
+          <w:szCs w:val="28"/>
+          <w:lang w:val="en-US"/>
+        </w:rPr>
+        <w:t>C</w:t>
+      </w:r>
+      <w:r>
+        <w:rPr>
+          <w:szCs w:val="28"/>
+        </w:rPr>
+        <w:t>'</w:t>
+      </w:r>
+      <w:bookmarkStart w:id="0" w:name="_GoBack"/>
+      <w:bookmarkEnd w:id="0"/>
+      <w:r>
+        <w:rPr>
+          <w:szCs w:val="28"/>
+        </w:rPr>
+        <w:t xml:space="preserve">, то перейти на крок </w:t>
+      </w:r>
+      <w:r>
+        <w:rPr>
+          <w:szCs w:val="28"/>
+          <w:lang w:val="ru-RU"/>
+        </w:rPr>
+        <w:t>20;</w:t>
+      </w:r>
+    </w:p>
+    <w:p>
+      <w:pPr>
+        <w:pStyle w:val="a4"/>
+        <w:numPr>
+          <w:ilvl w:val="0"/>
+          <w:numId w:val="9"/>
+        </w:numPr>
+        <w:shd w:val="clear" w:color="auto" w:fill="FFFFFF"/>
+        <w:textAlignment w:val="baseline"/>
+        <w:rPr>
+          <w:szCs w:val="28"/>
+          <w:lang w:val="ru-RU"/>
+        </w:rPr>
+      </w:pPr>
+      <w:r>
+        <w:rPr>
+          <w:szCs w:val="28"/>
+        </w:rPr>
+        <w:t>Вихід з програми</w:t>
+      </w:r>
+      <w:r>
+        <w:rPr>
+          <w:szCs w:val="28"/>
+          <w:lang w:val="en-US"/>
+        </w:rPr>
+        <w:t>;</w:t>
+      </w:r>
+    </w:p>
+    <w:p>
+      <w:pPr>
+        <w:shd w:val="clear" w:color="auto" w:fill="FFFFFF"/>
+        <w:ind w:left="1416"/>
+        <w:textAlignment w:val="baseline"/>
+        <w:rPr>
+          <w:szCs w:val="28"/>
+        </w:rPr>
+      </w:pPr>
+      <w:r>
+        <w:rPr>
+          <w:szCs w:val="28"/>
+        </w:rPr>
+        <w:t xml:space="preserve">    Кінець</w:t>
+      </w:r>
+    </w:p>
+    <w:p>
+      <w:pPr>
+        <w:pStyle w:val="a4"/>
+        <w:shd w:val="clear" w:color="auto" w:fill="FFFFFF"/>
+        <w:ind w:left="1416"/>
+        <w:textAlignment w:val="baseline"/>
+        <w:rPr>
+          <w:b/>
+          <w:szCs w:val="28"/>
+          <w:lang w:val="en-US"/>
+        </w:rPr>
+      </w:pPr>
+    </w:p>
+    <w:p>
+      <w:pPr>
+        <w:shd w:val="clear" w:color="auto" w:fill="FFFFFF"/>
+        <w:jc w:val="both"/>
+        <w:textAlignment w:val="baseline"/>
+        <w:rPr>
+          <w:szCs w:val="28"/>
+          <w:lang w:val="ru-RU"/>
         </w:rPr>
       </w:pPr>
     </w:p>
@@ -8825,6 +11063,95 @@
     </w:lvl>
   </w:abstractNum>
   <w:abstractNum w:abstractNumId="1" w15:restartNumberingAfterBreak="0">
+    <w:nsid w:val="17D6247B"/>
+    <w:multiLevelType w:val="hybridMultilevel"/>
+    <w:tmpl w:val="8F649B96"/>
+    <w:lvl w:ilvl="0" w:tplc="EA8A78B0">
+      <w:start w:val="1"/>
+      <w:numFmt w:val="decimal"/>
+      <w:lvlText w:val="%1)"/>
+      <w:lvlJc w:val="left"/>
+      <w:pPr>
+        <w:ind w:left="2495" w:hanging="360"/>
+      </w:pPr>
+      <w:rPr>
+        <w:rFonts w:hint="default"/>
+      </w:rPr>
+    </w:lvl>
+    <w:lvl w:ilvl="1" w:tplc="04220019" w:tentative="1">
+      <w:start w:val="1"/>
+      <w:numFmt w:val="lowerLetter"/>
+      <w:lvlText w:val="%2."/>
+      <w:lvlJc w:val="left"/>
+      <w:pPr>
+        <w:ind w:left="3215" w:hanging="360"/>
+      </w:pPr>
+    </w:lvl>
+    <w:lvl w:ilvl="2" w:tplc="0422001B" w:tentative="1">
+      <w:start w:val="1"/>
+      <w:numFmt w:val="lowerRoman"/>
+      <w:lvlText w:val="%3."/>
+      <w:lvlJc w:val="right"/>
+      <w:pPr>
+        <w:ind w:left="3935" w:hanging="180"/>
+      </w:pPr>
+    </w:lvl>
+    <w:lvl w:ilvl="3" w:tplc="0422000F" w:tentative="1">
+      <w:start w:val="1"/>
+      <w:numFmt w:val="decimal"/>
+      <w:lvlText w:val="%4."/>
+      <w:lvlJc w:val="left"/>
+      <w:pPr>
+        <w:ind w:left="4655" w:hanging="360"/>
+      </w:pPr>
+    </w:lvl>
+    <w:lvl w:ilvl="4" w:tplc="04220019" w:tentative="1">
+      <w:start w:val="1"/>
+      <w:numFmt w:val="lowerLetter"/>
+      <w:lvlText w:val="%5."/>
+      <w:lvlJc w:val="left"/>
+      <w:pPr>
+        <w:ind w:left="5375" w:hanging="360"/>
+      </w:pPr>
+    </w:lvl>
+    <w:lvl w:ilvl="5" w:tplc="0422001B" w:tentative="1">
+      <w:start w:val="1"/>
+      <w:numFmt w:val="lowerRoman"/>
+      <w:lvlText w:val="%6."/>
+      <w:lvlJc w:val="right"/>
+      <w:pPr>
+        <w:ind w:left="6095" w:hanging="180"/>
+      </w:pPr>
+    </w:lvl>
+    <w:lvl w:ilvl="6" w:tplc="0422000F" w:tentative="1">
+      <w:start w:val="1"/>
+      <w:numFmt w:val="decimal"/>
+      <w:lvlText w:val="%7."/>
+      <w:lvlJc w:val="left"/>
+      <w:pPr>
+        <w:ind w:left="6815" w:hanging="360"/>
+      </w:pPr>
+    </w:lvl>
+    <w:lvl w:ilvl="7" w:tplc="04220019" w:tentative="1">
+      <w:start w:val="1"/>
+      <w:numFmt w:val="lowerLetter"/>
+      <w:lvlText w:val="%8."/>
+      <w:lvlJc w:val="left"/>
+      <w:pPr>
+        <w:ind w:left="7535" w:hanging="360"/>
+      </w:pPr>
+    </w:lvl>
+    <w:lvl w:ilvl="8" w:tplc="0422001B" w:tentative="1">
+      <w:start w:val="1"/>
+      <w:numFmt w:val="lowerRoman"/>
+      <w:lvlText w:val="%9."/>
+      <w:lvlJc w:val="right"/>
+      <w:pPr>
+        <w:ind w:left="8255" w:hanging="180"/>
+      </w:pPr>
+    </w:lvl>
+  </w:abstractNum>
+  <w:abstractNum w:abstractNumId="2" w15:restartNumberingAfterBreak="0">
     <w:nsid w:val="180C2AE8"/>
     <w:multiLevelType w:val="hybridMultilevel"/>
     <w:tmpl w:val="5F5CC764"/>
@@ -8914,7 +11241,7 @@
       </w:pPr>
     </w:lvl>
   </w:abstractNum>
-  <w:abstractNum w:abstractNumId="2" w15:restartNumberingAfterBreak="0">
+  <w:abstractNum w:abstractNumId="3" w15:restartNumberingAfterBreak="0">
     <w:nsid w:val="26F35FE7"/>
     <w:multiLevelType w:val="hybridMultilevel"/>
     <w:tmpl w:val="8F649B96"/>
@@ -9003,7 +11330,7 @@
       </w:pPr>
     </w:lvl>
   </w:abstractNum>
-  <w:abstractNum w:abstractNumId="3" w15:restartNumberingAfterBreak="0">
+  <w:abstractNum w:abstractNumId="4" w15:restartNumberingAfterBreak="0">
     <w:nsid w:val="37916F24"/>
     <w:multiLevelType w:val="multilevel"/>
     <w:tmpl w:val="78444FF2"/>
@@ -9117,7 +11444,93 @@
       </w:rPr>
     </w:lvl>
   </w:abstractNum>
-  <w:abstractNum w:abstractNumId="4" w15:restartNumberingAfterBreak="0">
+  <w:abstractNum w:abstractNumId="5" w15:restartNumberingAfterBreak="0">
+    <w:nsid w:val="3D023914"/>
+    <w:multiLevelType w:val="hybridMultilevel"/>
+    <w:tmpl w:val="FE8E35B6"/>
+    <w:lvl w:ilvl="0" w:tplc="0419000F">
+      <w:start w:val="1"/>
+      <w:numFmt w:val="decimal"/>
+      <w:lvlText w:val="%1."/>
+      <w:lvlJc w:val="left"/>
+      <w:pPr>
+        <w:ind w:left="720" w:hanging="360"/>
+      </w:pPr>
+    </w:lvl>
+    <w:lvl w:ilvl="1" w:tplc="04190019" w:tentative="1">
+      <w:start w:val="1"/>
+      <w:numFmt w:val="lowerLetter"/>
+      <w:lvlText w:val="%2."/>
+      <w:lvlJc w:val="left"/>
+      <w:pPr>
+        <w:ind w:left="1440" w:hanging="360"/>
+      </w:pPr>
+    </w:lvl>
+    <w:lvl w:ilvl="2" w:tplc="0419001B" w:tentative="1">
+      <w:start w:val="1"/>
+      <w:numFmt w:val="lowerRoman"/>
+      <w:lvlText w:val="%3."/>
+      <w:lvlJc w:val="right"/>
+      <w:pPr>
+        <w:ind w:left="2160" w:hanging="180"/>
+      </w:pPr>
+    </w:lvl>
+    <w:lvl w:ilvl="3" w:tplc="0419000F" w:tentative="1">
+      <w:start w:val="1"/>
+      <w:numFmt w:val="decimal"/>
+      <w:lvlText w:val="%4."/>
+      <w:lvlJc w:val="left"/>
+      <w:pPr>
+        <w:ind w:left="2880" w:hanging="360"/>
+      </w:pPr>
+    </w:lvl>
+    <w:lvl w:ilvl="4" w:tplc="04190019" w:tentative="1">
+      <w:start w:val="1"/>
+      <w:numFmt w:val="lowerLetter"/>
+      <w:lvlText w:val="%5."/>
+      <w:lvlJc w:val="left"/>
+      <w:pPr>
+        <w:ind w:left="3600" w:hanging="360"/>
+      </w:pPr>
+    </w:lvl>
+    <w:lvl w:ilvl="5" w:tplc="0419001B" w:tentative="1">
+      <w:start w:val="1"/>
+      <w:numFmt w:val="lowerRoman"/>
+      <w:lvlText w:val="%6."/>
+      <w:lvlJc w:val="right"/>
+      <w:pPr>
+        <w:ind w:left="4320" w:hanging="180"/>
+      </w:pPr>
+    </w:lvl>
+    <w:lvl w:ilvl="6" w:tplc="0419000F" w:tentative="1">
+      <w:start w:val="1"/>
+      <w:numFmt w:val="decimal"/>
+      <w:lvlText w:val="%7."/>
+      <w:lvlJc w:val="left"/>
+      <w:pPr>
+        <w:ind w:left="5040" w:hanging="360"/>
+      </w:pPr>
+    </w:lvl>
+    <w:lvl w:ilvl="7" w:tplc="04190019" w:tentative="1">
+      <w:start w:val="1"/>
+      <w:numFmt w:val="lowerLetter"/>
+      <w:lvlText w:val="%8."/>
+      <w:lvlJc w:val="left"/>
+      <w:pPr>
+        <w:ind w:left="5760" w:hanging="360"/>
+      </w:pPr>
+    </w:lvl>
+    <w:lvl w:ilvl="8" w:tplc="0419001B" w:tentative="1">
+      <w:start w:val="1"/>
+      <w:numFmt w:val="lowerRoman"/>
+      <w:lvlText w:val="%9."/>
+      <w:lvlJc w:val="right"/>
+      <w:pPr>
+        <w:ind w:left="6480" w:hanging="180"/>
+      </w:pPr>
+    </w:lvl>
+  </w:abstractNum>
+  <w:abstractNum w:abstractNumId="6" w15:restartNumberingAfterBreak="0">
     <w:nsid w:val="415D491E"/>
     <w:multiLevelType w:val="hybridMultilevel"/>
     <w:tmpl w:val="9D7E554E"/>
@@ -9206,7 +11619,96 @@
       </w:pPr>
     </w:lvl>
   </w:abstractNum>
-  <w:abstractNum w:abstractNumId="5" w15:restartNumberingAfterBreak="0">
+  <w:abstractNum w:abstractNumId="7" w15:restartNumberingAfterBreak="0">
+    <w:nsid w:val="464F196B"/>
+    <w:multiLevelType w:val="hybridMultilevel"/>
+    <w:tmpl w:val="005899DA"/>
+    <w:lvl w:ilvl="0" w:tplc="167C031E">
+      <w:start w:val="1"/>
+      <w:numFmt w:val="decimal"/>
+      <w:lvlText w:val="%1)"/>
+      <w:lvlJc w:val="left"/>
+      <w:pPr>
+        <w:ind w:left="1505" w:hanging="360"/>
+      </w:pPr>
+      <w:rPr>
+        <w:rFonts w:hint="default"/>
+      </w:rPr>
+    </w:lvl>
+    <w:lvl w:ilvl="1" w:tplc="04220019" w:tentative="1">
+      <w:start w:val="1"/>
+      <w:numFmt w:val="lowerLetter"/>
+      <w:lvlText w:val="%2."/>
+      <w:lvlJc w:val="left"/>
+      <w:pPr>
+        <w:ind w:left="2225" w:hanging="360"/>
+      </w:pPr>
+    </w:lvl>
+    <w:lvl w:ilvl="2" w:tplc="0422001B">
+      <w:start w:val="1"/>
+      <w:numFmt w:val="lowerRoman"/>
+      <w:lvlText w:val="%3."/>
+      <w:lvlJc w:val="right"/>
+      <w:pPr>
+        <w:ind w:left="2945" w:hanging="180"/>
+      </w:pPr>
+    </w:lvl>
+    <w:lvl w:ilvl="3" w:tplc="0422000F" w:tentative="1">
+      <w:start w:val="1"/>
+      <w:numFmt w:val="decimal"/>
+      <w:lvlText w:val="%4."/>
+      <w:lvlJc w:val="left"/>
+      <w:pPr>
+        <w:ind w:left="3665" w:hanging="360"/>
+      </w:pPr>
+    </w:lvl>
+    <w:lvl w:ilvl="4" w:tplc="04220019" w:tentative="1">
+      <w:start w:val="1"/>
+      <w:numFmt w:val="lowerLetter"/>
+      <w:lvlText w:val="%5."/>
+      <w:lvlJc w:val="left"/>
+      <w:pPr>
+        <w:ind w:left="4385" w:hanging="360"/>
+      </w:pPr>
+    </w:lvl>
+    <w:lvl w:ilvl="5" w:tplc="0422001B" w:tentative="1">
+      <w:start w:val="1"/>
+      <w:numFmt w:val="lowerRoman"/>
+      <w:lvlText w:val="%6."/>
+      <w:lvlJc w:val="right"/>
+      <w:pPr>
+        <w:ind w:left="5105" w:hanging="180"/>
+      </w:pPr>
+    </w:lvl>
+    <w:lvl w:ilvl="6" w:tplc="0422000F" w:tentative="1">
+      <w:start w:val="1"/>
+      <w:numFmt w:val="decimal"/>
+      <w:lvlText w:val="%7."/>
+      <w:lvlJc w:val="left"/>
+      <w:pPr>
+        <w:ind w:left="5825" w:hanging="360"/>
+      </w:pPr>
+    </w:lvl>
+    <w:lvl w:ilvl="7" w:tplc="04220019" w:tentative="1">
+      <w:start w:val="1"/>
+      <w:numFmt w:val="lowerLetter"/>
+      <w:lvlText w:val="%8."/>
+      <w:lvlJc w:val="left"/>
+      <w:pPr>
+        <w:ind w:left="6545" w:hanging="360"/>
+      </w:pPr>
+    </w:lvl>
+    <w:lvl w:ilvl="8" w:tplc="0422001B" w:tentative="1">
+      <w:start w:val="1"/>
+      <w:numFmt w:val="lowerRoman"/>
+      <w:lvlText w:val="%9."/>
+      <w:lvlJc w:val="right"/>
+      <w:pPr>
+        <w:ind w:left="7265" w:hanging="180"/>
+      </w:pPr>
+    </w:lvl>
+  </w:abstractNum>
+  <w:abstractNum w:abstractNumId="8" w15:restartNumberingAfterBreak="0">
     <w:nsid w:val="66A225A3"/>
     <w:multiLevelType w:val="multilevel"/>
     <w:tmpl w:val="78444FF2"/>
@@ -9320,7 +11822,7 @@
       </w:rPr>
     </w:lvl>
   </w:abstractNum>
-  <w:abstractNum w:abstractNumId="6" w15:restartNumberingAfterBreak="0">
+  <w:abstractNum w:abstractNumId="9" w15:restartNumberingAfterBreak="0">
     <w:nsid w:val="6C985B3C"/>
     <w:multiLevelType w:val="multilevel"/>
     <w:tmpl w:val="78444FF2"/>
@@ -9435,25 +11937,34 @@
     </w:lvl>
   </w:abstractNum>
   <w:num w:numId="1">
-    <w:abstractNumId w:val="6"/>
+    <w:abstractNumId w:val="9"/>
   </w:num>
   <w:num w:numId="2">
-    <w:abstractNumId w:val="3"/>
+    <w:abstractNumId w:val="4"/>
   </w:num>
   <w:num w:numId="3">
-    <w:abstractNumId w:val="5"/>
+    <w:abstractNumId w:val="8"/>
   </w:num>
   <w:num w:numId="4">
     <w:abstractNumId w:val="0"/>
   </w:num>
   <w:num w:numId="5">
-    <w:abstractNumId w:val="4"/>
+    <w:abstractNumId w:val="6"/>
   </w:num>
   <w:num w:numId="6">
+    <w:abstractNumId w:val="2"/>
+  </w:num>
+  <w:num w:numId="7">
+    <w:abstractNumId w:val="3"/>
+  </w:num>
+  <w:num w:numId="8">
+    <w:abstractNumId w:val="7"/>
+  </w:num>
+  <w:num w:numId="9">
     <w:abstractNumId w:val="1"/>
   </w:num>
-  <w:num w:numId="7">
-    <w:abstractNumId w:val="2"/>
+  <w:num w:numId="10">
+    <w:abstractNumId w:val="5"/>
   </w:num>
 </w:numbering>
 </file>
@@ -9950,6 +12461,17 @@
       <w:color w:val="808080"/>
     </w:rPr>
   </w:style>
+  <w:style w:type="character" w:styleId="a6">
+    <w:name w:val="Emphasis"/>
+    <w:basedOn w:val="a0"/>
+    <w:uiPriority w:val="20"/>
+    <w:qFormat/>
+    <w:rsid w:val="00D7702A"/>
+    <w:rPr>
+      <w:i/>
+      <w:iCs/>
+    </w:rPr>
+  </w:style>
 </w:styles>
 </file>
 

</xml_diff>